<commit_message>
# Startlista rendezesek + hotfix
</commit_message>
<xml_diff>
--- a/Ijasz2/Ijasz2/bin/x86/Debug/HianyzokLista.docx
+++ b/Ijasz2/Ijasz2/bin/x86/Debug/HianyzokLista.docx
@@ -7,13 +7,13 @@
       <w:pgMar w:top="1440" w:right="1440" w:bottom="1440" w:left="1440" w:header="708" w:footer="708" w:gutter="0"/>
       <w:cols w:space="708"/>
       <w:docGrid w:linePitch="360"/>
-      <w:footerReference w:type="default" r:id="R6b10a51cade34372"/>
-      <w:footerReference w:type="even" r:id="R04239e17f3db4d8b"/>
-      <w:footerReference w:type="first" r:id="R301d728a65294e26"/>
+      <w:footerReference w:type="default" r:id="Rccfe10abac174910"/>
+      <w:footerReference w:type="even" r:id="Rc3b4675a7fa84a7c"/>
+      <w:footerReference w:type="first" r:id="Rb05605d739af4a9e"/>
       <w:titlePg/>
-      <w:headerReference w:type="default" r:id="R107d6f891bcb4c39"/>
-      <w:headerReference w:type="even" r:id="R31905fbfdf73416b"/>
-      <w:headerReference w:type="first" r:id="R9e4aa4c8a6fc4db8"/>
+      <w:headerReference w:type="default" r:id="R19a2fab4215a4639"/>
+      <w:headerReference w:type="even" r:id="R5c5c79f6a6b44a19"/>
+      <w:headerReference w:type="first" r:id="R1f3892fd20d94e0c"/>
     </w:sectPr>
     <w:sectPr/>
     <w:tbl>
@@ -235,7 +235,7 @@
           <w:p>
             <w:pPr/>
             <w:r>
-              <w:t>182</w:t>
+              <w:t>230</w:t>
             </w:r>
           </w:p>
         </w:tc>
@@ -246,7 +246,7 @@
           <w:p>
             <w:pPr/>
             <w:r>
-              <w:t>Kis Mónika</w:t>
+              <w:t>Ács Kristóf</w:t>
             </w:r>
           </w:p>
         </w:tc>
@@ -268,18 +268,18 @@
           <w:p>
             <w:pPr/>
             <w:r>
-              <w:t>40</w:t>
-            </w:r>
-          </w:p>
-        </w:tc>
-        <w:tc>
-          <w:tcPr>
-            <w:tcW w:w="2250" w:type="dxa"/>
-          </w:tcPr>
-          <w:p>
-            <w:pPr/>
-            <w:r>
-              <w:t>Turul Koppány Íjászai HE</w:t>
+              <w:t>10</w:t>
+            </w:r>
+          </w:p>
+        </w:tc>
+        <w:tc>
+          <w:tcPr>
+            <w:tcW w:w="2250" w:type="dxa"/>
+          </w:tcPr>
+          <w:p>
+            <w:pPr/>
+            <w:r>
+              <w:t>Mindszenti Íjászok Baráti Köre</w:t>
             </w:r>
           </w:p>
         </w:tc>
@@ -303,7 +303,7 @@
           <w:p>
             <w:pPr/>
             <w:r>
-              <w:t>195</w:t>
+              <w:t>234</w:t>
             </w:r>
           </w:p>
         </w:tc>
@@ -314,7 +314,7 @@
           <w:p>
             <w:pPr/>
             <w:r>
-              <w:t>Bálint Csaba</w:t>
+              <w:t>Ács Tibor</w:t>
             </w:r>
           </w:p>
         </w:tc>
@@ -336,7 +336,7 @@
           <w:p>
             <w:pPr/>
             <w:r>
-              <w:t>41</w:t>
+              <w:t>42</w:t>
             </w:r>
           </w:p>
         </w:tc>
@@ -371,7 +371,7 @@
           <w:p>
             <w:pPr/>
             <w:r>
-              <w:t>215</w:t>
+              <w:t>240</w:t>
             </w:r>
           </w:p>
         </w:tc>
@@ -382,7 +382,7 @@
           <w:p>
             <w:pPr/>
             <w:r>
-              <w:t>Bányai Lili</w:t>
+              <w:t>Albert László</w:t>
             </w:r>
           </w:p>
         </w:tc>
@@ -404,18 +404,18 @@
           <w:p>
             <w:pPr/>
             <w:r>
-              <w:t>20</w:t>
-            </w:r>
-          </w:p>
-        </w:tc>
-        <w:tc>
-          <w:tcPr>
-            <w:tcW w:w="2250" w:type="dxa"/>
-          </w:tcPr>
-          <w:p>
-            <w:pPr/>
-            <w:r>
-              <w:t>Turul Koppány Íjászai HE</w:t>
+              <w:t>39</w:t>
+            </w:r>
+          </w:p>
+        </w:tc>
+        <w:tc>
+          <w:tcPr>
+            <w:tcW w:w="2250" w:type="dxa"/>
+          </w:tcPr>
+          <w:p>
+            <w:pPr/>
+            <w:r>
+              <w:t>Fegyvernek</w:t>
             </w:r>
           </w:p>
         </w:tc>
@@ -439,7 +439,7 @@
           <w:p>
             <w:pPr/>
             <w:r>
-              <w:t>230</w:t>
+              <w:t>236</w:t>
             </w:r>
           </w:p>
         </w:tc>
@@ -450,7 +450,7 @@
           <w:p>
             <w:pPr/>
             <w:r>
-              <w:t>Ács Kristóf</w:t>
+              <w:t>Alt Miklós</w:t>
             </w:r>
           </w:p>
         </w:tc>
@@ -472,18 +472,18 @@
           <w:p>
             <w:pPr/>
             <w:r>
-              <w:t>10</w:t>
-            </w:r>
-          </w:p>
-        </w:tc>
-        <w:tc>
-          <w:tcPr>
-            <w:tcW w:w="2250" w:type="dxa"/>
-          </w:tcPr>
-          <w:p>
-            <w:pPr/>
-            <w:r>
-              <w:t>Mindszenti Íjászok Baráti Köre</w:t>
+              <w:t>34</w:t>
+            </w:r>
+          </w:p>
+        </w:tc>
+        <w:tc>
+          <w:tcPr>
+            <w:tcW w:w="2250" w:type="dxa"/>
+          </w:tcPr>
+          <w:p>
+            <w:pPr/>
+            <w:r>
+              <w:t>Kerekegyházi SE Íjász Szakoszt</w:t>
             </w:r>
           </w:p>
         </w:tc>
@@ -507,7 +507,7 @@
           <w:p>
             <w:pPr/>
             <w:r>
-              <w:t>233</w:t>
+              <w:t>235</w:t>
             </w:r>
           </w:p>
         </w:tc>
@@ -518,7 +518,7 @@
           <w:p>
             <w:pPr/>
             <w:r>
-              <w:t>Albert László</w:t>
+              <w:t xml:space="preserve">Árva Dénes </w:t>
             </w:r>
           </w:p>
         </w:tc>
@@ -540,19 +540,16 @@
           <w:p>
             <w:pPr/>
             <w:r>
-              <w:t>39</w:t>
-            </w:r>
-          </w:p>
-        </w:tc>
-        <w:tc>
-          <w:tcPr>
-            <w:tcW w:w="2250" w:type="dxa"/>
-          </w:tcPr>
-          <w:p>
-            <w:pPr/>
-            <w:r>
-              <w:t>Fegyvernek</w:t>
-            </w:r>
+              <w:t>56</w:t>
+            </w:r>
+          </w:p>
+        </w:tc>
+        <w:tc>
+          <w:tcPr>
+            <w:tcW w:w="2250" w:type="dxa"/>
+          </w:tcPr>
+          <w:p>
+            <w:pPr/>
           </w:p>
         </w:tc>
         <w:tc>
@@ -575,7 +572,7 @@
           <w:p>
             <w:pPr/>
             <w:r>
-              <w:t>234</w:t>
+              <w:t>241</w:t>
             </w:r>
           </w:p>
         </w:tc>
@@ -586,7 +583,7 @@
           <w:p>
             <w:pPr/>
             <w:r>
-              <w:t>Ács Tibor</w:t>
+              <w:t>Bálint Csaba</w:t>
             </w:r>
           </w:p>
         </w:tc>
@@ -608,7 +605,7 @@
           <w:p>
             <w:pPr/>
             <w:r>
-              <w:t>42</w:t>
+              <w:t>41</w:t>
             </w:r>
           </w:p>
         </w:tc>
@@ -643,7 +640,7 @@
           <w:p>
             <w:pPr/>
             <w:r>
-              <w:t>235</w:t>
+              <w:t>215</w:t>
             </w:r>
           </w:p>
         </w:tc>
@@ -654,7 +651,7 @@
           <w:p>
             <w:pPr/>
             <w:r>
-              <w:t xml:space="preserve">Árva Dénes </w:t>
+              <w:t>Bányai Lili</w:t>
             </w:r>
           </w:p>
         </w:tc>
@@ -676,16 +673,19 @@
           <w:p>
             <w:pPr/>
             <w:r>
-              <w:t>56</w:t>
-            </w:r>
-          </w:p>
-        </w:tc>
-        <w:tc>
-          <w:tcPr>
-            <w:tcW w:w="2250" w:type="dxa"/>
-          </w:tcPr>
-          <w:p>
-            <w:pPr/>
+              <w:t>20</w:t>
+            </w:r>
+          </w:p>
+        </w:tc>
+        <w:tc>
+          <w:tcPr>
+            <w:tcW w:w="2250" w:type="dxa"/>
+          </w:tcPr>
+          <w:p>
+            <w:pPr/>
+            <w:r>
+              <w:t>Turul Koppány Íjászai HE</w:t>
+            </w:r>
           </w:p>
         </w:tc>
         <w:tc>
@@ -708,7 +708,7 @@
           <w:p>
             <w:pPr/>
             <w:r>
-              <w:t>236</w:t>
+              <w:t>237</w:t>
             </w:r>
           </w:p>
         </w:tc>
@@ -719,7 +719,7 @@
           <w:p>
             <w:pPr/>
             <w:r>
-              <w:t>Alt Miklós</w:t>
+              <w:t>Bencze Zsolt</w:t>
             </w:r>
           </w:p>
         </w:tc>
@@ -741,19 +741,16 @@
           <w:p>
             <w:pPr/>
             <w:r>
-              <w:t>34</w:t>
-            </w:r>
-          </w:p>
-        </w:tc>
-        <w:tc>
-          <w:tcPr>
-            <w:tcW w:w="2250" w:type="dxa"/>
-          </w:tcPr>
-          <w:p>
-            <w:pPr/>
-            <w:r>
-              <w:t>Kerekegyházi SE Íjász Szakoszt</w:t>
-            </w:r>
+              <w:t>47</w:t>
+            </w:r>
+          </w:p>
+        </w:tc>
+        <w:tc>
+          <w:tcPr>
+            <w:tcW w:w="2250" w:type="dxa"/>
+          </w:tcPr>
+          <w:p>
+            <w:pPr/>
           </w:p>
         </w:tc>
         <w:tc>
@@ -776,7 +773,7 @@
           <w:p>
             <w:pPr/>
             <w:r>
-              <w:t>237</w:t>
+              <w:t>182</w:t>
             </w:r>
           </w:p>
         </w:tc>
@@ -787,7 +784,7 @@
           <w:p>
             <w:pPr/>
             <w:r>
-              <w:t>Bencze Zsolt</w:t>
+              <w:t>Kis Mónika</w:t>
             </w:r>
           </w:p>
         </w:tc>
@@ -809,16 +806,19 @@
           <w:p>
             <w:pPr/>
             <w:r>
-              <w:t>47</w:t>
-            </w:r>
-          </w:p>
-        </w:tc>
-        <w:tc>
-          <w:tcPr>
-            <w:tcW w:w="2250" w:type="dxa"/>
-          </w:tcPr>
-          <w:p>
-            <w:pPr/>
+              <w:t>40</w:t>
+            </w:r>
+          </w:p>
+        </w:tc>
+        <w:tc>
+          <w:tcPr>
+            <w:tcW w:w="2250" w:type="dxa"/>
+          </w:tcPr>
+          <w:p>
+            <w:pPr/>
+            <w:r>
+              <w:t>Turul Koppány Íjászai HE</w:t>
+            </w:r>
           </w:p>
         </w:tc>
         <w:tc>

</xml_diff>

<commit_message>
# Startlista header fixek
</commit_message>
<xml_diff>
--- a/Ijasz2/Ijasz2/bin/x86/Debug/HianyzokLista.docx
+++ b/Ijasz2/Ijasz2/bin/x86/Debug/HianyzokLista.docx
@@ -7,13 +7,13 @@
       <w:pgMar w:top="1440" w:right="1440" w:bottom="1440" w:left="1440" w:header="708" w:footer="708" w:gutter="0"/>
       <w:cols w:space="708"/>
       <w:docGrid w:linePitch="360"/>
-      <w:footerReference w:type="default" r:id="Rccfe10abac174910"/>
-      <w:footerReference w:type="even" r:id="Rc3b4675a7fa84a7c"/>
-      <w:footerReference w:type="first" r:id="Rb05605d739af4a9e"/>
+      <w:footerReference w:type="default" r:id="R03e62c2107c943a4"/>
+      <w:footerReference w:type="even" r:id="R5565afd3d30c4920"/>
+      <w:footerReference w:type="first" r:id="R1eab15d931214022"/>
       <w:titlePg/>
-      <w:headerReference w:type="default" r:id="R19a2fab4215a4639"/>
-      <w:headerReference w:type="even" r:id="R5c5c79f6a6b44a19"/>
-      <w:headerReference w:type="first" r:id="R1f3892fd20d94e0c"/>
+      <w:headerReference w:type="default" r:id="Rfeb5bf13c61d4c67"/>
+      <w:headerReference w:type="even" r:id="Ra59ea5b3d57e46db"/>
+      <w:headerReference w:type="first" r:id="Rbcd9ec4b979a4e32"/>
     </w:sectPr>
     <w:sectPr/>
     <w:tbl>

</xml_diff>